<commit_message>
Fixed href on the Title Page
</commit_message>
<xml_diff>
--- a/word_and_pdf/index.docx
+++ b/word_and_pdf/index.docx
@@ -661,7 +661,7 @@
     </w:lvl>
   </w:abstractNum>
   <w:abstractNum w:abstractNumId="990">
-    <w:nsid w:val="f6883cd0"/>
+    <w:nsid w:val="bbd74745"/>
     <w:multiLevelType w:val="multilevel"/>
     <w:lvl w:ilvl="0">
       <w:numFmt w:val="bullet"/>
@@ -742,7 +742,7 @@
     </w:lvl>
   </w:abstractNum>
   <w:abstractNum w:abstractNumId="99411">
-    <w:nsid w:val="9596c45c"/>
+    <w:nsid w:val="66e44c9e"/>
     <w:multiLevelType w:val="multilevel"/>
     <w:lvl w:ilvl="0">
       <w:start w:val="1"/>
@@ -830,7 +830,7 @@
     </w:lvl>
   </w:abstractNum>
   <w:abstractNum w:abstractNumId="991">
-    <w:nsid w:val="3fc29a27"/>
+    <w:nsid w:val="198c9744"/>
     <w:multiLevelType w:val="multilevel"/>
     <w:lvl w:ilvl="0">
       <w:numFmt w:val="bullet"/>

</xml_diff>

<commit_message>
Trying to fix not-re-rendering WORD and PDF version of index.rmd
</commit_message>
<xml_diff>
--- a/word_and_pdf/index.docx
+++ b/word_and_pdf/index.docx
@@ -27,7 +27,7 @@
     </w:p>
     <w:p>
       <w:r>
-        <w:t xml:space="preserve">The goal of this course is for students to learn:</w:t>
+        <w:t xml:space="preserve">The goal of this course is for scientists, researchers, and students to learn:</w:t>
       </w:r>
     </w:p>
     <w:p>
@@ -162,7 +162,7 @@
     </w:p>
     <w:p>
       <w:r>
-        <w:t xml:space="preserve">By the end of the course, the hope is that students will have mastered strategies that allow them to use the above-listed, freely-available and open-source tools for conducting their research in a reproducible fashion. The ideal we will be striving for is to be able to start from a raw data set and then write a computer program that conducts all the cleaning, manipulation, and analysis of the data, and presentation of the results, in an automated fashion. Carrying out analysis and report-generation in this way carries a number of advantages to the researcher:</w:t>
+        <w:t xml:space="preserve">By the end of the course, the hope is that we will all have mastered strategies allowing us to use the above-listed, freely-available and open-source tools for conducting research in a reproducible fashion. The ideal we will be striving for is to be able to start from a raw data set and then write a computer program that conducts all the cleaning, manipulation, and analysis of the data, and presentation of the results, in an automated fashion. Carrying out analysis and report-generation in this way carries a number of advantages to the researcher:</w:t>
       </w:r>
     </w:p>
     <w:p>
@@ -239,7 +239,7 @@
     </w:p>
     <w:p>
       <w:r>
-        <w:t xml:space="preserve">Addtionally, packaging one's research in a reproducible fashion is beneficial to the research community. Others that would like to confirm your results can do so easily. If someone has concerns about</w:t>
+        <w:t xml:space="preserve">Additionally, packaging one's research in a reproducible fashion is beneficial to the research community. Others that would like to confirm your results can do so easily. If someone has concerns about</w:t>
       </w:r>
       <w:r>
         <w:t xml:space="preserve"> </w:t>
@@ -545,7 +545,7 @@
         </w:r>
       </w:hyperlink>
       <w:r>
-        <w:t xml:space="preserve">. For final submission of an article, converting to MS-Word format might be expedient if you don't know LaTeX, and until the journals get their act together and start accepting markdown-formatted articles.</w:t>
+        <w:t xml:space="preserve">. For final submission of an article, converting to MS-Word format might be expedient if you don't know LaTeX. (Though I have heard rumors that some journals may start accepting accepting markdown-formatted articles, eventually).</w:t>
       </w:r>
     </w:p>
     <w:p>
@@ -661,7 +661,7 @@
     </w:lvl>
   </w:abstractNum>
   <w:abstractNum w:abstractNumId="990">
-    <w:nsid w:val="bbd74745"/>
+    <w:nsid w:val="52198f91"/>
     <w:multiLevelType w:val="multilevel"/>
     <w:lvl w:ilvl="0">
       <w:numFmt w:val="bullet"/>
@@ -742,7 +742,7 @@
     </w:lvl>
   </w:abstractNum>
   <w:abstractNum w:abstractNumId="99411">
-    <w:nsid w:val="66e44c9e"/>
+    <w:nsid w:val="abb6129c"/>
     <w:multiLevelType w:val="multilevel"/>
     <w:lvl w:ilvl="0">
       <w:start w:val="1"/>
@@ -830,7 +830,7 @@
     </w:lvl>
   </w:abstractNum>
   <w:abstractNum w:abstractNumId="991">
-    <w:nsid w:val="198c9744"/>
+    <w:nsid w:val="177c9ce6"/>
     <w:multiLevelType w:val="multilevel"/>
     <w:lvl w:ilvl="0">
       <w:numFmt w:val="bullet"/>

</xml_diff>

<commit_message>
Overhaul layouts. Use includes, etc.
</commit_message>
<xml_diff>
--- a/word_and_pdf/index.docx
+++ b/word_and_pdf/index.docx
@@ -10,16 +10,16 @@
         <w:t xml:space="preserve">Welcome</w:t>
       </w:r>
     </w:p>
+    <w:bookmarkStart w:id="21" w:name="welcome"/>
     <w:p>
       <w:pPr>
         <w:pStyle w:val="Heading1"/>
       </w:pPr>
-      <w:bookmarkStart w:id="21" w:name="welcome"/>
-      <w:bookmarkEnd w:id="21"/>
       <w:r>
         <w:t xml:space="preserve">Welcome</w:t>
       </w:r>
     </w:p>
+    <w:bookmarkEnd w:id="21"/>
     <w:p>
       <w:r>
         <w:t xml:space="preserve">This is the website for the Autumn 2014 course "Reproducible Research Methods" taught by Eric C. Anderson at NOAA's Southwest Fisheries Science Center. The course meets on Tuesdays and Thursdays from 3:30 to 4:30 PM in Room 188 of the Fisheries Ecology Division. It runs from Oct 7 to December 18.</w:t>
@@ -34,7 +34,7 @@
       <w:pPr>
         <w:pStyle w:val="Compact"/>
         <w:numPr>
-          <w:numId w:val="1001"/>
+          <w:numId w:val="2"/>
           <w:ilvl w:val="0"/>
         </w:numPr>
       </w:pPr>
@@ -63,7 +63,7 @@
       <w:pPr>
         <w:pStyle w:val="Compact"/>
         <w:numPr>
-          <w:numId w:val="1001"/>
+          <w:numId w:val="2"/>
           <w:ilvl w:val="0"/>
         </w:numPr>
       </w:pPr>
@@ -89,7 +89,7 @@
       <w:pPr>
         <w:pStyle w:val="Compact"/>
         <w:numPr>
-          <w:numId w:val="1001"/>
+          <w:numId w:val="2"/>
           <w:ilvl w:val="0"/>
         </w:numPr>
       </w:pPr>
@@ -118,7 +118,7 @@
       <w:pPr>
         <w:pStyle w:val="Compact"/>
         <w:numPr>
-          <w:numId w:val="1001"/>
+          <w:numId w:val="2"/>
           <w:ilvl w:val="0"/>
         </w:numPr>
       </w:pPr>
@@ -169,7 +169,7 @@
       <w:pPr>
         <w:pStyle w:val="Compact"/>
         <w:numPr>
-          <w:numId w:val="1002"/>
+          <w:numId w:val="3"/>
           <w:ilvl w:val="0"/>
         </w:numPr>
       </w:pPr>
@@ -181,7 +181,7 @@
       <w:pPr>
         <w:pStyle w:val="Compact"/>
         <w:numPr>
-          <w:numId w:val="1002"/>
+          <w:numId w:val="3"/>
           <w:ilvl w:val="0"/>
         </w:numPr>
       </w:pPr>
@@ -193,7 +193,7 @@
       <w:pPr>
         <w:pStyle w:val="Compact"/>
         <w:numPr>
-          <w:numId w:val="1002"/>
+          <w:numId w:val="3"/>
           <w:ilvl w:val="0"/>
         </w:numPr>
       </w:pPr>
@@ -205,7 +205,7 @@
       <w:pPr>
         <w:pStyle w:val="Compact"/>
         <w:numPr>
-          <w:numId w:val="1002"/>
+          <w:numId w:val="3"/>
           <w:ilvl w:val="0"/>
         </w:numPr>
       </w:pPr>
@@ -217,7 +217,7 @@
       <w:pPr>
         <w:pStyle w:val="Compact"/>
         <w:numPr>
-          <w:numId w:val="1002"/>
+          <w:numId w:val="3"/>
           <w:ilvl w:val="0"/>
         </w:numPr>
       </w:pPr>
@@ -229,7 +229,7 @@
       <w:pPr>
         <w:pStyle w:val="Compact"/>
         <w:numPr>
-          <w:numId w:val="1002"/>
+          <w:numId w:val="3"/>
           <w:ilvl w:val="0"/>
         </w:numPr>
       </w:pPr>
@@ -271,7 +271,7 @@
       <w:pPr>
         <w:pStyle w:val="Compact"/>
         <w:numPr>
-          <w:numId w:val="1003"/>
+          <w:numId w:val="4"/>
           <w:ilvl w:val="0"/>
         </w:numPr>
       </w:pPr>
@@ -288,7 +288,7 @@
       <w:pPr>
         <w:pStyle w:val="Compact"/>
         <w:numPr>
-          <w:numId w:val="1003"/>
+          <w:numId w:val="4"/>
           <w:ilvl w:val="0"/>
         </w:numPr>
       </w:pPr>
@@ -328,7 +328,7 @@
       <w:pPr>
         <w:pStyle w:val="Compact"/>
         <w:numPr>
-          <w:numId w:val="1003"/>
+          <w:numId w:val="4"/>
           <w:ilvl w:val="0"/>
         </w:numPr>
       </w:pPr>
@@ -341,16 +341,16 @@
         </w:r>
       </w:hyperlink>
     </w:p>
+    <w:bookmarkStart w:id="31" w:name="welcome-about-site"/>
     <w:p>
       <w:pPr>
         <w:pStyle w:val="Heading2"/>
       </w:pPr>
-      <w:bookmarkStart w:id="31" w:name="welcome-about-site"/>
-      <w:bookmarkEnd w:id="31"/>
       <w:r>
         <w:t xml:space="preserve">About this website</w:t>
       </w:r>
     </w:p>
+    <w:bookmarkEnd w:id="31"/>
     <w:p>
       <w:r>
         <w:t xml:space="preserve">Nearly all of the content for this website was authored using</w:t>
@@ -535,22 +535,21 @@
         <w:t xml:space="preserve">All of which just goes to demonstrate what can be done with the techniques you will learn in this course: in addition to learning how to program and analyze data in R, and collaborate through GitHub, you will learn easy, reproducible, portable ways of disseminating your research results in multiple output formats from a single input format.</w:t>
       </w:r>
     </w:p>
+    <w:bookmarkStart w:id="39" w:name="welcome-links"/>
     <w:p>
       <w:pPr>
         <w:pStyle w:val="Heading2"/>
       </w:pPr>
-      <w:bookmarkStart w:id="39" w:name="welcome-links"/>
-      <w:bookmarkEnd w:id="39"/>
       <w:r>
         <w:t xml:space="preserve">Links</w:t>
       </w:r>
     </w:p>
-    <w:p>
-      <w:r>
-        <w:t xml:space="preserve">You should be able to navigate quickly anywhere in the site using the navbar at the top of the page (Once that is completed!). You can also find links here (eventually). To the left you will find links to headings on whatever page you are on.</w:t>
-      </w:r>
-    </w:p>
-    <w:sectPr/>
+    <w:bookmarkEnd w:id="39"/>
+    <w:p>
+      <w:r>
+        <w:t xml:space="preserve">You should be able to navigate quickly anywhere in the site using the navbar at the top of the page (Once that is completed!---It is getting closer to being done!). You can also find links here (eventually). To the left you will find links to headings on whatever page you are on.</w:t>
+      </w:r>
+    </w:p>
   </w:body>
 </w:document>
 </file>
@@ -562,7 +561,7 @@
 <file path=word/numbering.xml><?xml version="1.0" encoding="utf-8"?>
 <w:numbering xmlns:w="http://schemas.openxmlformats.org/wordprocessingml/2006/main">
   <w:abstractNum w:abstractNumId="0">
-    <w:nsid w:val="e17f69ba"/>
+    <w:nsid w:val="808f1490"/>
     <w:multiLevelType w:val="multilevel"/>
     <w:lvl w:ilvl="0">
       <w:numFmt w:val="bullet"/>
@@ -642,12 +641,12 @@
       </w:pPr>
     </w:lvl>
   </w:abstractNum>
-  <w:abstractNum w:abstractNumId="990">
-    <w:nsid w:val="6fa60947"/>
+  <w:abstractNum w:abstractNumId="3">
+    <w:nsid w:val="e131cccf"/>
     <w:multiLevelType w:val="multilevel"/>
     <w:lvl w:ilvl="0">
       <w:numFmt w:val="bullet"/>
-      <w:lvlText w:val=" "/>
+      <w:lvlText w:val="•"/>
       <w:lvlJc w:val="left"/>
       <w:pPr>
         <w:tabs>
@@ -658,7 +657,7 @@
     </w:lvl>
     <w:lvl w:ilvl="1">
       <w:numFmt w:val="bullet"/>
-      <w:lvlText w:val=" "/>
+      <w:lvlText w:val="–"/>
       <w:lvlJc w:val="left"/>
       <w:pPr>
         <w:tabs>
@@ -669,7 +668,7 @@
     </w:lvl>
     <w:lvl w:ilvl="2">
       <w:numFmt w:val="bullet"/>
-      <w:lvlText w:val=" "/>
+      <w:lvlText w:val="•"/>
       <w:lvlJc w:val="left"/>
       <w:pPr>
         <w:tabs>
@@ -680,7 +679,7 @@
     </w:lvl>
     <w:lvl w:ilvl="3">
       <w:numFmt w:val="bullet"/>
-      <w:lvlText w:val=" "/>
+      <w:lvlText w:val="–"/>
       <w:lvlJc w:val="left"/>
       <w:pPr>
         <w:tabs>
@@ -691,7 +690,7 @@
     </w:lvl>
     <w:lvl w:ilvl="4">
       <w:numFmt w:val="bullet"/>
-      <w:lvlText w:val=" "/>
+      <w:lvlText w:val="•"/>
       <w:lvlJc w:val="left"/>
       <w:pPr>
         <w:tabs>
@@ -702,7 +701,7 @@
     </w:lvl>
     <w:lvl w:ilvl="5">
       <w:numFmt w:val="bullet"/>
-      <w:lvlText w:val=" "/>
+      <w:lvlText w:val="–"/>
       <w:lvlJc w:val="left"/>
       <w:pPr>
         <w:tabs>
@@ -713,7 +712,7 @@
     </w:lvl>
     <w:lvl w:ilvl="6">
       <w:numFmt w:val="bullet"/>
-      <w:lvlText w:val=" "/>
+      <w:lvlText w:val="•"/>
       <w:lvlJc w:val="left"/>
       <w:pPr>
         <w:tabs>
@@ -723,8 +722,8 @@
       </w:pPr>
     </w:lvl>
   </w:abstractNum>
-  <w:abstractNum w:abstractNumId="99411">
-    <w:nsid w:val="a462d9ee"/>
+  <w:abstractNum w:abstractNumId="2">
+    <w:nsid w:val="38910d30"/>
     <w:multiLevelType w:val="multilevel"/>
     <w:lvl w:ilvl="0">
       <w:start w:val="1"/>
@@ -811,95 +810,11 @@
       </w:pPr>
     </w:lvl>
   </w:abstractNum>
-  <w:abstractNum w:abstractNumId="991">
-    <w:nsid w:val="cea6f40d"/>
-    <w:multiLevelType w:val="multilevel"/>
-    <w:lvl w:ilvl="0">
-      <w:numFmt w:val="bullet"/>
-      <w:lvlText w:val="•"/>
-      <w:lvlJc w:val="left"/>
-      <w:pPr>
-        <w:tabs>
-          <w:tab w:val="num" w:pos="0"/>
-        </w:tabs>
-        <w:ind w:left="480" w:hanging="480"/>
-      </w:pPr>
-    </w:lvl>
-    <w:lvl w:ilvl="1">
-      <w:numFmt w:val="bullet"/>
-      <w:lvlText w:val="–"/>
-      <w:lvlJc w:val="left"/>
-      <w:pPr>
-        <w:tabs>
-          <w:tab w:val="num" w:pos="720"/>
-        </w:tabs>
-        <w:ind w:left="1200" w:hanging="480"/>
-      </w:pPr>
-    </w:lvl>
-    <w:lvl w:ilvl="2">
-      <w:numFmt w:val="bullet"/>
-      <w:lvlText w:val="•"/>
-      <w:lvlJc w:val="left"/>
-      <w:pPr>
-        <w:tabs>
-          <w:tab w:val="num" w:pos="1440"/>
-        </w:tabs>
-        <w:ind w:left="1920" w:hanging="480"/>
-      </w:pPr>
-    </w:lvl>
-    <w:lvl w:ilvl="3">
-      <w:numFmt w:val="bullet"/>
-      <w:lvlText w:val="–"/>
-      <w:lvlJc w:val="left"/>
-      <w:pPr>
-        <w:tabs>
-          <w:tab w:val="num" w:pos="2160"/>
-        </w:tabs>
-        <w:ind w:left="2640" w:hanging="480"/>
-      </w:pPr>
-    </w:lvl>
-    <w:lvl w:ilvl="4">
-      <w:numFmt w:val="bullet"/>
-      <w:lvlText w:val="•"/>
-      <w:lvlJc w:val="left"/>
-      <w:pPr>
-        <w:tabs>
-          <w:tab w:val="num" w:pos="2880"/>
-        </w:tabs>
-        <w:ind w:left="3360" w:hanging="480"/>
-      </w:pPr>
-    </w:lvl>
-    <w:lvl w:ilvl="5">
-      <w:numFmt w:val="bullet"/>
-      <w:lvlText w:val="–"/>
-      <w:lvlJc w:val="left"/>
-      <w:pPr>
-        <w:tabs>
-          <w:tab w:val="num" w:pos="3600"/>
-        </w:tabs>
-        <w:ind w:left="4080" w:hanging="480"/>
-      </w:pPr>
-    </w:lvl>
-    <w:lvl w:ilvl="6">
-      <w:numFmt w:val="bullet"/>
-      <w:lvlText w:val="•"/>
-      <w:lvlJc w:val="left"/>
-      <w:pPr>
-        <w:tabs>
-          <w:tab w:val="num" w:pos="4320"/>
-        </w:tabs>
-        <w:ind w:left="4800" w:hanging="480"/>
-      </w:pPr>
-    </w:lvl>
-  </w:abstractNum>
   <w:num w:numId="1">
     <w:abstractNumId w:val="0"/>
   </w:num>
-  <w:num w:numId="1000">
-    <w:abstractNumId w:val="990"/>
-  </w:num>
-  <w:num w:numId="1001">
-    <w:abstractNumId w:val="99411"/>
+  <w:num w:numId="2">
+    <w:abstractNumId w:val="2"/>
     <w:lvlOverride w:ilvl="0">
       <w:startOverride w:val="1"/>
     </w:lvlOverride>
@@ -922,8 +837,8 @@
       <w:startOverride w:val="1"/>
     </w:lvlOverride>
   </w:num>
-  <w:num w:numId="1002">
-    <w:abstractNumId w:val="99411"/>
+  <w:num w:numId="3">
+    <w:abstractNumId w:val="2"/>
     <w:lvlOverride w:ilvl="0">
       <w:startOverride w:val="1"/>
     </w:lvlOverride>
@@ -946,8 +861,8 @@
       <w:startOverride w:val="1"/>
     </w:lvlOverride>
   </w:num>
-  <w:num w:numId="1003">
-    <w:abstractNumId w:val="991"/>
+  <w:num w:numId="4">
+    <w:abstractNumId w:val="3"/>
   </w:num>
 </w:numbering>
 </file>
@@ -1005,24 +920,8 @@
       <w:szCs w:val="36"/>
     </w:rPr>
   </w:style>
-  <w:style w:type="paragraph" w:styleId="Subtitle">
-    <w:name w:val="Subtitle"/>
-    <w:basedOn w:val="Title"/>
-    <w:next w:val="Normal"/>
-    <w:qFormat/>
-    <w:pPr>
-      <w:keepNext/>
-      <w:keepLines/>
-      <w:spacing w:before="240" w:after="240"/>
-      <w:jc w:val="center"/>
-    </w:pPr>
-    <w:rPr>
-      <w:sz w:val="30"/>
-      <w:szCs w:val="30"/>
-    </w:rPr>
-  </w:style>
-  <w:style w:type="paragraph" w:styleId="Author">
-    <w:name w:val="Author"/>
+  <w:style w:type="paragraph" w:styleId="Authors">
+    <w:name w:val="Authors"/>
     <w:next w:val="Normal"/>
     <w:qFormat/>
     <w:pPr>
@@ -1040,29 +939,6 @@
       <w:keepLines/>
       <w:jc w:val="center"/>
     </w:pPr>
-  </w:style>
-  <w:style w:type="paragraph" w:styleId="Abstract">
-    <w:name w:val="Abstract"/>
-    <w:basedOn w:val="Normal"/>
-    <w:next w:val="Normal"/>
-    <w:qFormat/>
-    <w:pPr>
-      <w:keepNext/>
-      <w:keepLines/>
-      <w:spacing w:before="300" w:after="300"/>
-    </w:pPr>
-    <w:rPr>
-      <w:sz w:val="20"/>
-      <w:szCs w:val="20"/>
-    </w:rPr>
-  </w:style>
-  <w:style w:type="paragraph" w:styleId="Bibliography">
-    <w:name w:val="Bibliography"/>
-    <w:basedOn w:val="Normal"/>
-    <w:next w:val="Bibliography"/>
-    <w:qFormat/>
-    <w:pPr/>
-    <w:rPr/>
   </w:style>
   <w:style w:type="paragraph" w:styleId="Heading1">
     <w:name w:val="Heading 1"/>
@@ -1081,8 +957,8 @@
       <w:b/>
       <w:bCs/>
       <w:color w:val="345A8A" w:themeColor="accent1" w:themeShade="B5"/>
-      <w:sz w:val="32"/>
-      <w:szCs w:val="32"/>
+      <w:sz w:val="36"/>
+      <w:szCs w:val="36"/>
     </w:rPr>
   </w:style>
   <w:style w:type="paragraph" w:styleId="Heading2">
@@ -1291,112 +1167,6 @@
     <w:rPr>
       <w:color w:val="4F81BD" w:themeColor="accent1"/>
     </w:rPr>
-  </w:style>
-  <w:style w:type="paragraph" w:customStyle="1" w:styleId="SourceCode">
-    <w:name w:val="Source Code"/>
-    <w:basedOn w:val="Normal"/>
-    <w:link w:val="VerbatimChar"/>
-    <w:pPr>
-      <w:wordWrap w:val="off"/>
-    </w:pPr>
-  </w:style>
-  <w:style w:type="character" w:customStyle="1" w:styleId="KeywordTok">
-    <w:name w:val="KeywordTok"/>
-    <w:basedOn w:val="VerbatimChar"/>
-    <w:rPr>
-      <w:color w:val="007020"/>
-      <w:b/>
-    </w:rPr>
-  </w:style>
-  <w:style w:type="character" w:customStyle="1" w:styleId="DataTypeTok">
-    <w:name w:val="DataTypeTok"/>
-    <w:basedOn w:val="VerbatimChar"/>
-    <w:rPr>
-      <w:color w:val="902000"/>
-    </w:rPr>
-  </w:style>
-  <w:style w:type="character" w:customStyle="1" w:styleId="DecValTok">
-    <w:name w:val="DecValTok"/>
-    <w:basedOn w:val="VerbatimChar"/>
-    <w:rPr>
-      <w:color w:val="40a070"/>
-    </w:rPr>
-  </w:style>
-  <w:style w:type="character" w:customStyle="1" w:styleId="BaseNTok">
-    <w:name w:val="BaseNTok"/>
-    <w:basedOn w:val="VerbatimChar"/>
-    <w:rPr>
-      <w:color w:val="40a070"/>
-    </w:rPr>
-  </w:style>
-  <w:style w:type="character" w:customStyle="1" w:styleId="FloatTok">
-    <w:name w:val="FloatTok"/>
-    <w:basedOn w:val="VerbatimChar"/>
-    <w:rPr>
-      <w:color w:val="40a070"/>
-    </w:rPr>
-  </w:style>
-  <w:style w:type="character" w:customStyle="1" w:styleId="CharTok">
-    <w:name w:val="CharTok"/>
-    <w:basedOn w:val="VerbatimChar"/>
-    <w:rPr>
-      <w:color w:val="4070a0"/>
-    </w:rPr>
-  </w:style>
-  <w:style w:type="character" w:customStyle="1" w:styleId="StringTok">
-    <w:name w:val="StringTok"/>
-    <w:basedOn w:val="VerbatimChar"/>
-    <w:rPr>
-      <w:color w:val="4070a0"/>
-    </w:rPr>
-  </w:style>
-  <w:style w:type="character" w:customStyle="1" w:styleId="CommentTok">
-    <w:name w:val="CommentTok"/>
-    <w:basedOn w:val="VerbatimChar"/>
-    <w:rPr>
-      <w:color w:val="60a0b0"/>
-      <w:i/>
-    </w:rPr>
-  </w:style>
-  <w:style w:type="character" w:customStyle="1" w:styleId="OtherTok">
-    <w:name w:val="OtherTok"/>
-    <w:basedOn w:val="VerbatimChar"/>
-    <w:rPr>
-      <w:color w:val="007020"/>
-    </w:rPr>
-  </w:style>
-  <w:style w:type="character" w:customStyle="1" w:styleId="AlertTok">
-    <w:name w:val="AlertTok"/>
-    <w:basedOn w:val="VerbatimChar"/>
-    <w:rPr>
-      <w:color w:val="ff0000"/>
-      <w:b/>
-    </w:rPr>
-  </w:style>
-  <w:style w:type="character" w:customStyle="1" w:styleId="FunctionTok">
-    <w:name w:val="FunctionTok"/>
-    <w:basedOn w:val="VerbatimChar"/>
-    <w:rPr>
-      <w:color w:val="06287e"/>
-    </w:rPr>
-  </w:style>
-  <w:style w:type="character" w:customStyle="1" w:styleId="RegionMarkerTok">
-    <w:name w:val="RegionMarkerTok"/>
-    <w:basedOn w:val="VerbatimChar"/>
-    <w:rPr/>
-  </w:style>
-  <w:style w:type="character" w:customStyle="1" w:styleId="ErrorTok">
-    <w:name w:val="ErrorTok"/>
-    <w:basedOn w:val="VerbatimChar"/>
-    <w:rPr>
-      <w:color w:val="ff0000"/>
-      <w:b/>
-    </w:rPr>
-  </w:style>
-  <w:style w:type="character" w:customStyle="1" w:styleId="NormalTok">
-    <w:name w:val="NormalTok"/>
-    <w:basedOn w:val="VerbatimChar"/>
-    <w:rPr/>
   </w:style>
   <w:style w:type="paragraph" w:customStyle="1" w:styleId="SourceCode">
     <w:name w:val="Source Code"/>

</xml_diff>